<commit_message>
add to report questions
</commit_message>
<xml_diff>
--- a/lab_02_5/report.docx
+++ b/lab_02_5/report.docx
@@ -408,6 +408,7 @@
       <w:pPr>
         <w:rPr>
           <w:rFonts w:ascii="Times New Roman" w:hAnsi="Times New Roman" w:cs="Times New Roman"/>
+          <w:i/>
           <w:sz w:val="28"/>
           <w:szCs w:val="24"/>
           <w:u w:val="single"/>
@@ -416,6 +417,7 @@
       <w:r>
         <w:rPr>
           <w:rFonts w:ascii="Times New Roman" w:eastAsia="Calibri" w:hAnsi="Times New Roman" w:cs="Times New Roman"/>
+          <w:i/>
           <w:sz w:val="28"/>
           <w:szCs w:val="24"/>
           <w:u w:val="single"/>
@@ -1130,16 +1132,19 @@
       <w:pPr>
         <w:rPr>
           <w:rFonts w:ascii="Times New Roman" w:hAnsi="Times New Roman" w:cs="Times New Roman"/>
-          <w:sz w:val="28"/>
-          <w:szCs w:val="24"/>
-        </w:rPr>
-      </w:pPr>
-      <w:r>
-        <w:rPr>
-          <w:rFonts w:ascii="Times New Roman" w:eastAsia="Calibri" w:hAnsi="Times New Roman" w:cs="Times New Roman"/>
           <w:i/>
           <w:sz w:val="28"/>
           <w:szCs w:val="24"/>
+          <w:u w:val="single"/>
+        </w:rPr>
+      </w:pPr>
+      <w:r>
+        <w:rPr>
+          <w:rFonts w:ascii="Times New Roman" w:eastAsia="Calibri" w:hAnsi="Times New Roman" w:cs="Times New Roman"/>
+          <w:i/>
+          <w:sz w:val="28"/>
+          <w:szCs w:val="24"/>
+          <w:u w:val="single"/>
         </w:rPr>
         <w:t>Результат</w:t>
       </w:r>
@@ -1180,6 +1185,7 @@
           <w:i/>
           <w:sz w:val="28"/>
           <w:szCs w:val="24"/>
+          <w:u w:val="single"/>
         </w:rPr>
       </w:pPr>
       <w:r>
@@ -1188,6 +1194,7 @@
           <w:i/>
           <w:sz w:val="28"/>
           <w:szCs w:val="24"/>
+          <w:u w:val="single"/>
         </w:rPr>
         <w:lastRenderedPageBreak/>
         <w:t>Описание задачи</w:t>
@@ -1242,6 +1249,7 @@
           <w:i/>
           <w:sz w:val="28"/>
           <w:szCs w:val="24"/>
+          <w:u w:val="single"/>
         </w:rPr>
       </w:pPr>
       <w:r>
@@ -1250,6 +1258,7 @@
           <w:i/>
           <w:sz w:val="28"/>
           <w:szCs w:val="24"/>
+          <w:u w:val="single"/>
         </w:rPr>
         <w:t>Аварийное завершение работы программы</w:t>
       </w:r>
@@ -1277,7 +1286,31 @@
           <w:sz w:val="28"/>
           <w:szCs w:val="24"/>
         </w:rPr>
-        <w:t>не может заврешится аварийно, так как реализована как бесконечный вызов меню после выполнения его команд. При этом может аварийно завершится выполнение команд меню при:</w:t>
+        <w:t>не может зав</w:t>
+      </w:r>
+      <w:r>
+        <w:rPr>
+          <w:rFonts w:ascii="Times New Roman" w:eastAsia="Calibri" w:hAnsi="Times New Roman" w:cs="Times New Roman"/>
+          <w:sz w:val="28"/>
+          <w:szCs w:val="24"/>
+        </w:rPr>
+        <w:t>е</w:t>
+      </w:r>
+      <w:r>
+        <w:rPr>
+          <w:rFonts w:ascii="Times New Roman" w:eastAsia="Calibri" w:hAnsi="Times New Roman" w:cs="Times New Roman"/>
+          <w:sz w:val="28"/>
+          <w:szCs w:val="24"/>
+        </w:rPr>
+        <w:t>р</w:t>
+      </w:r>
+      <w:r>
+        <w:rPr>
+          <w:rFonts w:ascii="Times New Roman" w:eastAsia="Calibri" w:hAnsi="Times New Roman" w:cs="Times New Roman"/>
+          <w:sz w:val="28"/>
+          <w:szCs w:val="24"/>
+        </w:rPr>
+        <w:t>шится аварийно, так как реализована как бесконечный вызов меню после выполнения его команд. При этом может аварийно завершится выполнение команд меню при:</w:t>
       </w:r>
     </w:p>
     <w:p>
@@ -3069,8 +3102,64 @@
           <w:color w:val="000000" w:themeColor="text1"/>
           <w:sz w:val="24"/>
           <w:szCs w:val="24"/>
+        </w:rPr>
+      </w:pPr>
+      <w:r>
+        <w:rPr>
+          <w:rFonts w:ascii="Times New Roman" w:eastAsia="Calibri" w:hAnsi="Times New Roman" w:cs="Times New Roman"/>
+          <w:color w:val="000000" w:themeColor="text1"/>
+          <w:sz w:val="24"/>
+          <w:szCs w:val="24"/>
           <w:lang w:val="en-US"/>
         </w:rPr>
+        <w:t>director</w:t>
+      </w:r>
+      <w:r>
+        <w:rPr>
+          <w:rFonts w:ascii="Times New Roman" w:eastAsia="Calibri" w:hAnsi="Times New Roman" w:cs="Times New Roman"/>
+          <w:color w:val="000000" w:themeColor="text1"/>
+          <w:sz w:val="24"/>
+          <w:szCs w:val="24"/>
+        </w:rPr>
+        <w:t xml:space="preserve"> – </w:t>
+      </w:r>
+      <w:r>
+        <w:rPr>
+          <w:rFonts w:ascii="Times New Roman" w:eastAsia="Calibri" w:hAnsi="Times New Roman" w:cs="Times New Roman"/>
+          <w:color w:val="000000" w:themeColor="text1"/>
+          <w:sz w:val="24"/>
+          <w:szCs w:val="24"/>
+        </w:rPr>
+        <w:t>имя</w:t>
+      </w:r>
+      <w:r>
+        <w:rPr>
+          <w:rFonts w:ascii="Times New Roman" w:eastAsia="Calibri" w:hAnsi="Times New Roman" w:cs="Times New Roman"/>
+          <w:color w:val="000000" w:themeColor="text1"/>
+          <w:sz w:val="24"/>
+          <w:szCs w:val="24"/>
+        </w:rPr>
+        <w:t xml:space="preserve"> </w:t>
+      </w:r>
+      <w:r>
+        <w:rPr>
+          <w:rFonts w:ascii="Times New Roman" w:eastAsia="Calibri" w:hAnsi="Times New Roman" w:cs="Times New Roman"/>
+          <w:color w:val="000000" w:themeColor="text1"/>
+          <w:sz w:val="24"/>
+          <w:szCs w:val="24"/>
+        </w:rPr>
+        <w:t>режиссёра</w:t>
+      </w:r>
+    </w:p>
+    <w:p>
+      <w:pPr>
+        <w:spacing w:after="0"/>
+        <w:rPr>
+          <w:rFonts w:ascii="Times New Roman" w:eastAsia="Calibri" w:hAnsi="Times New Roman" w:cs="Times New Roman"/>
+          <w:color w:val="000000" w:themeColor="text1"/>
+          <w:sz w:val="24"/>
+          <w:szCs w:val="24"/>
+        </w:rPr>
       </w:pPr>
       <w:r>
         <w:rPr>
@@ -3080,16 +3169,16 @@
           <w:szCs w:val="24"/>
           <w:lang w:val="en-US"/>
         </w:rPr>
-        <w:t xml:space="preserve">director – </w:t>
-      </w:r>
-      <w:r>
-        <w:rPr>
-          <w:rFonts w:ascii="Times New Roman" w:eastAsia="Calibri" w:hAnsi="Times New Roman" w:cs="Times New Roman"/>
-          <w:color w:val="000000" w:themeColor="text1"/>
-          <w:sz w:val="24"/>
-          <w:szCs w:val="24"/>
-        </w:rPr>
-        <w:t>имя</w:t>
+        <w:t>min</w:t>
+      </w:r>
+      <w:r>
+        <w:rPr>
+          <w:rFonts w:ascii="Times New Roman" w:eastAsia="Calibri" w:hAnsi="Times New Roman" w:cs="Times New Roman"/>
+          <w:color w:val="000000" w:themeColor="text1"/>
+          <w:sz w:val="24"/>
+          <w:szCs w:val="24"/>
+        </w:rPr>
+        <w:t>_</w:t>
       </w:r>
       <w:r>
         <w:rPr>
@@ -3099,6 +3188,51 @@
           <w:szCs w:val="24"/>
           <w:lang w:val="en-US"/>
         </w:rPr>
+        <w:t>tprice</w:t>
+      </w:r>
+      <w:r>
+        <w:rPr>
+          <w:rFonts w:ascii="Times New Roman" w:eastAsia="Calibri" w:hAnsi="Times New Roman" w:cs="Times New Roman"/>
+          <w:color w:val="000000" w:themeColor="text1"/>
+          <w:sz w:val="24"/>
+          <w:szCs w:val="24"/>
+        </w:rPr>
+        <w:t xml:space="preserve"> – </w:t>
+      </w:r>
+      <w:r>
+        <w:rPr>
+          <w:rFonts w:ascii="Times New Roman" w:eastAsia="Calibri" w:hAnsi="Times New Roman" w:cs="Times New Roman"/>
+          <w:color w:val="000000" w:themeColor="text1"/>
+          <w:sz w:val="24"/>
+          <w:szCs w:val="24"/>
+        </w:rPr>
+        <w:t>мин</w:t>
+      </w:r>
+      <w:r>
+        <w:rPr>
+          <w:rFonts w:ascii="Times New Roman" w:eastAsia="Calibri" w:hAnsi="Times New Roman" w:cs="Times New Roman"/>
+          <w:color w:val="000000" w:themeColor="text1"/>
+          <w:sz w:val="24"/>
+          <w:szCs w:val="24"/>
+        </w:rPr>
+        <w:t xml:space="preserve">. </w:t>
+      </w:r>
+      <w:r>
+        <w:rPr>
+          <w:rFonts w:ascii="Times New Roman" w:eastAsia="Calibri" w:hAnsi="Times New Roman" w:cs="Times New Roman"/>
+          <w:color w:val="000000" w:themeColor="text1"/>
+          <w:sz w:val="24"/>
+          <w:szCs w:val="24"/>
+        </w:rPr>
+        <w:t>цена</w:t>
+      </w:r>
+      <w:r>
+        <w:rPr>
+          <w:rFonts w:ascii="Times New Roman" w:eastAsia="Calibri" w:hAnsi="Times New Roman" w:cs="Times New Roman"/>
+          <w:color w:val="000000" w:themeColor="text1"/>
+          <w:sz w:val="24"/>
+          <w:szCs w:val="24"/>
+        </w:rPr>
         <w:t xml:space="preserve"> </w:t>
       </w:r>
       <w:r>
@@ -3108,7 +3242,7 @@
           <w:sz w:val="24"/>
           <w:szCs w:val="24"/>
         </w:rPr>
-        <w:t>режиссёра</w:t>
+        <w:t>билета</w:t>
       </w:r>
     </w:p>
     <w:p>
@@ -3117,11 +3251,29 @@
         <w:rPr>
           <w:rFonts w:ascii="Times New Roman" w:eastAsia="Calibri" w:hAnsi="Times New Roman" w:cs="Times New Roman"/>
           <w:color w:val="000000" w:themeColor="text1"/>
+          <w:sz w:val="28"/>
+          <w:szCs w:val="24"/>
+        </w:rPr>
+      </w:pPr>
+      <w:r>
+        <w:rPr>
+          <w:rFonts w:ascii="Times New Roman" w:eastAsia="Calibri" w:hAnsi="Times New Roman" w:cs="Times New Roman"/>
+          <w:color w:val="000000" w:themeColor="text1"/>
           <w:sz w:val="24"/>
           <w:szCs w:val="24"/>
           <w:lang w:val="en-US"/>
         </w:rPr>
-      </w:pPr>
+        <w:t>max</w:t>
+      </w:r>
+      <w:r>
+        <w:rPr>
+          <w:rFonts w:ascii="Times New Roman" w:eastAsia="Calibri" w:hAnsi="Times New Roman" w:cs="Times New Roman"/>
+          <w:color w:val="000000" w:themeColor="text1"/>
+          <w:sz w:val="24"/>
+          <w:szCs w:val="24"/>
+        </w:rPr>
+        <w:t>_</w:t>
+      </w:r>
       <w:r>
         <w:rPr>
           <w:rFonts w:ascii="Times New Roman" w:eastAsia="Calibri" w:hAnsi="Times New Roman" w:cs="Times New Roman"/>
@@ -3130,17 +3282,37 @@
           <w:szCs w:val="24"/>
           <w:lang w:val="en-US"/>
         </w:rPr>
-        <w:t xml:space="preserve">min_tprice – </w:t>
-      </w:r>
-      <w:r>
-        <w:rPr>
-          <w:rFonts w:ascii="Times New Roman" w:eastAsia="Calibri" w:hAnsi="Times New Roman" w:cs="Times New Roman"/>
-          <w:color w:val="000000" w:themeColor="text1"/>
-          <w:sz w:val="24"/>
-          <w:szCs w:val="24"/>
-        </w:rPr>
-        <w:t>мин</w:t>
-      </w:r>
+        <w:t>tprice</w:t>
+      </w:r>
+      <w:r>
+        <w:rPr>
+          <w:rFonts w:ascii="Times New Roman" w:eastAsia="Calibri" w:hAnsi="Times New Roman" w:cs="Times New Roman"/>
+          <w:color w:val="000000" w:themeColor="text1"/>
+          <w:sz w:val="24"/>
+          <w:szCs w:val="24"/>
+        </w:rPr>
+        <w:t xml:space="preserve"> – </w:t>
+      </w:r>
+      <w:r>
+        <w:rPr>
+          <w:rFonts w:ascii="Times New Roman" w:eastAsia="Calibri" w:hAnsi="Times New Roman" w:cs="Times New Roman"/>
+          <w:color w:val="000000" w:themeColor="text1"/>
+          <w:sz w:val="24"/>
+          <w:szCs w:val="24"/>
+        </w:rPr>
+        <w:t>макс. цена билета</w:t>
+      </w:r>
+    </w:p>
+    <w:p>
+      <w:pPr>
+        <w:spacing w:after="0"/>
+        <w:rPr>
+          <w:rFonts w:ascii="Times New Roman" w:eastAsia="Calibri" w:hAnsi="Times New Roman" w:cs="Times New Roman"/>
+          <w:color w:val="000000" w:themeColor="text1"/>
+          <w:sz w:val="24"/>
+          <w:szCs w:val="24"/>
+        </w:rPr>
+      </w:pPr>
       <w:r>
         <w:rPr>
           <w:rFonts w:ascii="Times New Roman" w:eastAsia="Calibri" w:hAnsi="Times New Roman" w:cs="Times New Roman"/>
@@ -3149,144 +3321,79 @@
           <w:szCs w:val="24"/>
           <w:lang w:val="en-US"/>
         </w:rPr>
-        <w:t xml:space="preserve">. </w:t>
-      </w:r>
-      <w:r>
-        <w:rPr>
-          <w:rFonts w:ascii="Times New Roman" w:eastAsia="Calibri" w:hAnsi="Times New Roman" w:cs="Times New Roman"/>
-          <w:color w:val="000000" w:themeColor="text1"/>
-          <w:sz w:val="24"/>
-          <w:szCs w:val="24"/>
-        </w:rPr>
-        <w:t>цена</w:t>
-      </w:r>
-      <w:r>
-        <w:rPr>
-          <w:rFonts w:ascii="Times New Roman" w:eastAsia="Calibri" w:hAnsi="Times New Roman" w:cs="Times New Roman"/>
+        <w:t>type</w:t>
+      </w:r>
+      <w:r>
+        <w:rPr>
+          <w:rFonts w:ascii="Times New Roman" w:eastAsia="Calibri" w:hAnsi="Times New Roman" w:cs="Times New Roman"/>
+          <w:color w:val="000000" w:themeColor="text1"/>
+          <w:sz w:val="24"/>
+          <w:szCs w:val="24"/>
+        </w:rPr>
+        <w:t xml:space="preserve"> – </w:t>
+      </w:r>
+      <w:r>
+        <w:rPr>
+          <w:rFonts w:ascii="Times New Roman" w:eastAsia="Calibri" w:hAnsi="Times New Roman" w:cs="Times New Roman"/>
+          <w:color w:val="000000" w:themeColor="text1"/>
+          <w:sz w:val="24"/>
+          <w:szCs w:val="24"/>
+        </w:rPr>
+        <w:t>тип постановки (детский/взрослый)</w:t>
+      </w:r>
+    </w:p>
+    <w:p>
+      <w:pPr>
+        <w:spacing w:after="0"/>
+        <w:rPr>
+          <w:rFonts w:ascii="Times New Roman" w:eastAsia="Calibri" w:hAnsi="Times New Roman" w:cs="Times New Roman"/>
+          <w:color w:val="000000" w:themeColor="text1"/>
+          <w:sz w:val="24"/>
+          <w:szCs w:val="24"/>
+        </w:rPr>
+      </w:pPr>
+      <w:r>
+        <w:rPr>
+          <w:rFonts w:ascii="Times New Roman" w:eastAsia="Calibri" w:hAnsi="Times New Roman" w:cs="Times New Roman"/>
+          <w:b/>
+          <w:color w:val="000000" w:themeColor="text1"/>
+          <w:sz w:val="24"/>
+          <w:szCs w:val="24"/>
+        </w:rPr>
+        <w:t xml:space="preserve">Объединение </w:t>
+      </w:r>
+      <w:r>
+        <w:rPr>
+          <w:rFonts w:ascii="Times New Roman" w:eastAsia="Calibri" w:hAnsi="Times New Roman" w:cs="Times New Roman"/>
+          <w:b/>
           <w:color w:val="000000" w:themeColor="text1"/>
           <w:sz w:val="24"/>
           <w:szCs w:val="24"/>
           <w:lang w:val="en-US"/>
         </w:rPr>
-        <w:t xml:space="preserve"> </w:t>
-      </w:r>
-      <w:r>
-        <w:rPr>
-          <w:rFonts w:ascii="Times New Roman" w:eastAsia="Calibri" w:hAnsi="Times New Roman" w:cs="Times New Roman"/>
-          <w:color w:val="000000" w:themeColor="text1"/>
-          <w:sz w:val="24"/>
-          <w:szCs w:val="24"/>
-        </w:rPr>
-        <w:t>билета</w:t>
-      </w:r>
-    </w:p>
-    <w:p>
-      <w:pPr>
-        <w:spacing w:after="0"/>
-        <w:rPr>
-          <w:rFonts w:ascii="Times New Roman" w:eastAsia="Calibri" w:hAnsi="Times New Roman" w:cs="Times New Roman"/>
-          <w:color w:val="000000" w:themeColor="text1"/>
-          <w:sz w:val="28"/>
-          <w:szCs w:val="24"/>
-        </w:rPr>
-      </w:pPr>
-      <w:r>
-        <w:rPr>
-          <w:rFonts w:ascii="Times New Roman" w:eastAsia="Calibri" w:hAnsi="Times New Roman" w:cs="Times New Roman"/>
+        <w:t>u</w:t>
+      </w:r>
+      <w:r>
+        <w:rPr>
+          <w:rFonts w:ascii="Times New Roman" w:eastAsia="Calibri" w:hAnsi="Times New Roman" w:cs="Times New Roman"/>
+          <w:b/>
+          <w:color w:val="000000" w:themeColor="text1"/>
+          <w:sz w:val="24"/>
+          <w:szCs w:val="24"/>
+        </w:rPr>
+        <w:t>_</w:t>
+      </w:r>
+      <w:r>
+        <w:rPr>
+          <w:rFonts w:ascii="Times New Roman" w:eastAsia="Calibri" w:hAnsi="Times New Roman" w:cs="Times New Roman"/>
+          <w:b/>
           <w:color w:val="000000" w:themeColor="text1"/>
           <w:sz w:val="24"/>
           <w:szCs w:val="24"/>
           <w:lang w:val="en-US"/>
         </w:rPr>
-        <w:t>max</w:t>
-      </w:r>
-      <w:r>
-        <w:rPr>
-          <w:rFonts w:ascii="Times New Roman" w:eastAsia="Calibri" w:hAnsi="Times New Roman" w:cs="Times New Roman"/>
-          <w:color w:val="000000" w:themeColor="text1"/>
-          <w:sz w:val="24"/>
-          <w:szCs w:val="24"/>
-        </w:rPr>
-        <w:t>_</w:t>
-      </w:r>
-      <w:r>
-        <w:rPr>
-          <w:rFonts w:ascii="Times New Roman" w:eastAsia="Calibri" w:hAnsi="Times New Roman" w:cs="Times New Roman"/>
-          <w:color w:val="000000" w:themeColor="text1"/>
-          <w:sz w:val="24"/>
-          <w:szCs w:val="24"/>
-          <w:lang w:val="en-US"/>
-        </w:rPr>
-        <w:t>tprice</w:t>
-      </w:r>
-      <w:r>
-        <w:rPr>
-          <w:rFonts w:ascii="Times New Roman" w:eastAsia="Calibri" w:hAnsi="Times New Roman" w:cs="Times New Roman"/>
-          <w:color w:val="000000" w:themeColor="text1"/>
-          <w:sz w:val="24"/>
-          <w:szCs w:val="24"/>
-        </w:rPr>
-        <w:t xml:space="preserve"> – </w:t>
-      </w:r>
-      <w:r>
-        <w:rPr>
-          <w:rFonts w:ascii="Times New Roman" w:eastAsia="Calibri" w:hAnsi="Times New Roman" w:cs="Times New Roman"/>
-          <w:color w:val="000000" w:themeColor="text1"/>
-          <w:sz w:val="24"/>
-          <w:szCs w:val="24"/>
-        </w:rPr>
-        <w:t>макс. цена билета</w:t>
-      </w:r>
-    </w:p>
-    <w:p>
-      <w:pPr>
-        <w:spacing w:after="0"/>
-        <w:rPr>
-          <w:rFonts w:ascii="Times New Roman" w:eastAsia="Calibri" w:hAnsi="Times New Roman" w:cs="Times New Roman"/>
-          <w:color w:val="000000" w:themeColor="text1"/>
-          <w:sz w:val="24"/>
-          <w:szCs w:val="24"/>
-        </w:rPr>
-      </w:pPr>
-      <w:r>
-        <w:rPr>
-          <w:rFonts w:ascii="Times New Roman" w:eastAsia="Calibri" w:hAnsi="Times New Roman" w:cs="Times New Roman"/>
-          <w:color w:val="000000" w:themeColor="text1"/>
-          <w:sz w:val="24"/>
-          <w:szCs w:val="24"/>
-          <w:lang w:val="en-US"/>
-        </w:rPr>
-        <w:t>type</w:t>
-      </w:r>
-      <w:r>
-        <w:rPr>
-          <w:rFonts w:ascii="Times New Roman" w:eastAsia="Calibri" w:hAnsi="Times New Roman" w:cs="Times New Roman"/>
-          <w:color w:val="000000" w:themeColor="text1"/>
-          <w:sz w:val="24"/>
-          <w:szCs w:val="24"/>
-        </w:rPr>
-        <w:t xml:space="preserve"> – </w:t>
-      </w:r>
-      <w:r>
-        <w:rPr>
-          <w:rFonts w:ascii="Times New Roman" w:eastAsia="Calibri" w:hAnsi="Times New Roman" w:cs="Times New Roman"/>
-          <w:color w:val="000000" w:themeColor="text1"/>
-          <w:sz w:val="24"/>
-          <w:szCs w:val="24"/>
-        </w:rPr>
-        <w:t>тип постановки (детский/взрослый)</w:t>
-      </w:r>
-    </w:p>
-    <w:p>
-      <w:pPr>
-        <w:spacing w:after="0"/>
-        <w:rPr>
-          <w:rFonts w:ascii="Times New Roman" w:eastAsia="Calibri" w:hAnsi="Times New Roman" w:cs="Times New Roman"/>
-          <w:color w:val="000000" w:themeColor="text1"/>
-          <w:sz w:val="24"/>
-          <w:szCs w:val="24"/>
-        </w:rPr>
-      </w:pPr>
+        <w:t>spec</w:t>
+      </w:r>
       <w:r>
         <w:rPr>
           <w:rFonts w:ascii="Times New Roman" w:eastAsia="Calibri" w:hAnsi="Times New Roman" w:cs="Times New Roman"/>
@@ -3295,18 +3402,7 @@
           <w:sz w:val="24"/>
           <w:szCs w:val="24"/>
         </w:rPr>
-        <w:t xml:space="preserve">Объединение </w:t>
-      </w:r>
-      <w:r>
-        <w:rPr>
-          <w:rFonts w:ascii="Times New Roman" w:eastAsia="Calibri" w:hAnsi="Times New Roman" w:cs="Times New Roman"/>
-          <w:b/>
-          <w:color w:val="000000" w:themeColor="text1"/>
-          <w:sz w:val="24"/>
-          <w:szCs w:val="24"/>
-          <w:lang w:val="en-US"/>
-        </w:rPr>
-        <w:t>u_spec:</w:t>
+        <w:t>:</w:t>
       </w:r>
     </w:p>
     <w:p>
@@ -3421,7 +3517,16 @@
           <w:szCs w:val="24"/>
           <w:lang w:val="en-US"/>
         </w:rPr>
-        <w:t xml:space="preserve">type – </w:t>
+        <w:t>type</w:t>
+      </w:r>
+      <w:r>
+        <w:rPr>
+          <w:rFonts w:ascii="Times New Roman" w:eastAsia="Calibri" w:hAnsi="Times New Roman" w:cs="Times New Roman"/>
+          <w:color w:val="000000" w:themeColor="text1"/>
+          <w:sz w:val="24"/>
+          <w:szCs w:val="24"/>
+        </w:rPr>
+        <w:t xml:space="preserve"> – </w:t>
       </w:r>
       <w:r>
         <w:rPr>
@@ -3460,7 +3565,16 @@
           <w:szCs w:val="24"/>
           <w:lang w:val="en-US"/>
         </w:rPr>
-        <w:t xml:space="preserve">age – </w:t>
+        <w:t>age</w:t>
+      </w:r>
+      <w:r>
+        <w:rPr>
+          <w:rFonts w:ascii="Times New Roman" w:eastAsia="Calibri" w:hAnsi="Times New Roman" w:cs="Times New Roman"/>
+          <w:color w:val="000000" w:themeColor="text1"/>
+          <w:sz w:val="24"/>
+          <w:szCs w:val="24"/>
+        </w:rPr>
+        <w:t xml:space="preserve"> – </w:t>
       </w:r>
       <w:r>
         <w:rPr>
@@ -3773,6 +3887,275 @@
           <w:szCs w:val="24"/>
         </w:rPr>
         <w:t>ая.</w:t>
+      </w:r>
+    </w:p>
+    <w:p>
+      <w:pPr>
+        <w:spacing w:after="0"/>
+        <w:rPr>
+          <w:rFonts w:ascii="Times New Roman" w:eastAsia="Calibri" w:hAnsi="Times New Roman" w:cs="Times New Roman"/>
+          <w:b/>
+          <w:i/>
+          <w:color w:val="000000" w:themeColor="text1"/>
+          <w:sz w:val="28"/>
+          <w:szCs w:val="24"/>
+        </w:rPr>
+      </w:pPr>
+    </w:p>
+    <w:p>
+      <w:pPr>
+        <w:spacing w:after="0"/>
+        <w:rPr>
+          <w:rFonts w:ascii="Times New Roman" w:eastAsia="Calibri" w:hAnsi="Times New Roman" w:cs="Times New Roman"/>
+          <w:b/>
+          <w:i/>
+          <w:color w:val="000000" w:themeColor="text1"/>
+          <w:sz w:val="32"/>
+          <w:szCs w:val="24"/>
+        </w:rPr>
+      </w:pPr>
+      <w:r>
+        <w:rPr>
+          <w:rFonts w:ascii="Times New Roman" w:eastAsia="Calibri" w:hAnsi="Times New Roman" w:cs="Times New Roman"/>
+          <w:b/>
+          <w:i/>
+          <w:color w:val="000000" w:themeColor="text1"/>
+          <w:sz w:val="32"/>
+          <w:szCs w:val="24"/>
+        </w:rPr>
+        <w:t>Оценка эффективности методов сортировки</w:t>
+      </w:r>
+    </w:p>
+    <w:p>
+      <w:pPr>
+        <w:spacing w:after="0"/>
+        <w:rPr>
+          <w:rFonts w:ascii="Times New Roman" w:eastAsia="Calibri" w:hAnsi="Times New Roman" w:cs="Times New Roman"/>
+          <w:color w:val="000000" w:themeColor="text1"/>
+          <w:sz w:val="32"/>
+          <w:szCs w:val="24"/>
+        </w:rPr>
+      </w:pPr>
+      <w:r>
+        <w:rPr>
+          <w:rFonts w:ascii="Times New Roman" w:eastAsia="Calibri" w:hAnsi="Times New Roman" w:cs="Times New Roman"/>
+          <w:noProof/>
+          <w:color w:val="000000" w:themeColor="text1"/>
+          <w:sz w:val="32"/>
+          <w:szCs w:val="24"/>
+          <w:lang w:eastAsia="ru-RU"/>
+        </w:rPr>
+        <w:drawing>
+          <wp:inline distT="0" distB="0" distL="0" distR="0" wp14:anchorId="526459C7" wp14:editId="5B3A400C">
+            <wp:extent cx="5731510" cy="929005"/>
+            <wp:effectExtent l="0" t="0" r="2540" b="4445"/>
+            <wp:docPr id="2" name="Рисунок 2"/>
+            <wp:cNvGraphicFramePr>
+              <a:graphicFrameLocks xmlns:a="http://schemas.openxmlformats.org/drawingml/2006/main" noChangeAspect="1"/>
+            </wp:cNvGraphicFramePr>
+            <a:graphic xmlns:a="http://schemas.openxmlformats.org/drawingml/2006/main">
+              <a:graphicData uri="http://schemas.openxmlformats.org/drawingml/2006/picture">
+                <pic:pic xmlns:pic="http://schemas.openxmlformats.org/drawingml/2006/picture">
+                  <pic:nvPicPr>
+                    <pic:cNvPr id="2" name="Снимок.PNG"/>
+                    <pic:cNvPicPr/>
+                  </pic:nvPicPr>
+                  <pic:blipFill>
+                    <a:blip r:embed="rId6">
+                      <a:extLst>
+                        <a:ext uri="{28A0092B-C50C-407E-A947-70E740481C1C}">
+                          <a14:useLocalDpi xmlns:a14="http://schemas.microsoft.com/office/drawing/2010/main" val="0"/>
+                        </a:ext>
+                      </a:extLst>
+                    </a:blip>
+                    <a:stretch>
+                      <a:fillRect/>
+                    </a:stretch>
+                  </pic:blipFill>
+                  <pic:spPr>
+                    <a:xfrm>
+                      <a:off x="0" y="0"/>
+                      <a:ext cx="5731510" cy="929005"/>
+                    </a:xfrm>
+                    <a:prstGeom prst="rect">
+                      <a:avLst/>
+                    </a:prstGeom>
+                  </pic:spPr>
+                </pic:pic>
+              </a:graphicData>
+            </a:graphic>
+          </wp:inline>
+        </w:drawing>
+      </w:r>
+    </w:p>
+    <w:p>
+      <w:pPr>
+        <w:spacing w:after="0"/>
+        <w:rPr>
+          <w:rFonts w:ascii="Times New Roman" w:eastAsia="Calibri" w:hAnsi="Times New Roman" w:cs="Times New Roman"/>
+          <w:color w:val="000000" w:themeColor="text1"/>
+          <w:sz w:val="28"/>
+          <w:szCs w:val="24"/>
+        </w:rPr>
+      </w:pPr>
+      <w:r>
+        <w:rPr>
+          <w:rFonts w:ascii="Times New Roman" w:eastAsia="Calibri" w:hAnsi="Times New Roman" w:cs="Times New Roman"/>
+          <w:color w:val="000000" w:themeColor="text1"/>
+          <w:sz w:val="28"/>
+          <w:szCs w:val="24"/>
+        </w:rPr>
+        <w:t xml:space="preserve">Исходя из полученных данных тестирования методов по памяти и по времени, можно сделать вывод о том, </w:t>
+      </w:r>
+      <w:r>
+        <w:rPr>
+          <w:rFonts w:ascii="Times New Roman" w:eastAsia="Calibri" w:hAnsi="Times New Roman" w:cs="Times New Roman"/>
+          <w:color w:val="000000" w:themeColor="text1"/>
+          <w:sz w:val="28"/>
+          <w:szCs w:val="24"/>
+        </w:rPr>
+        <w:t xml:space="preserve">что быстрая сортировка </w:t>
+      </w:r>
+      <w:r>
+        <w:rPr>
+          <w:rFonts w:ascii="Times New Roman" w:eastAsia="Calibri" w:hAnsi="Times New Roman" w:cs="Times New Roman"/>
+          <w:color w:val="000000" w:themeColor="text1"/>
+          <w:sz w:val="28"/>
+          <w:szCs w:val="24"/>
+        </w:rPr>
+        <w:t>эффективнее, чем сортировка «пузырьком»</w:t>
+      </w:r>
+      <w:r>
+        <w:rPr>
+          <w:rFonts w:ascii="Times New Roman" w:eastAsia="Calibri" w:hAnsi="Times New Roman" w:cs="Times New Roman"/>
+          <w:color w:val="000000" w:themeColor="text1"/>
+          <w:sz w:val="28"/>
+          <w:szCs w:val="24"/>
+        </w:rPr>
+        <w:t>, при количестве элементов, больше</w:t>
+      </w:r>
+      <w:r>
+        <w:rPr>
+          <w:rFonts w:ascii="Times New Roman" w:eastAsia="Calibri" w:hAnsi="Times New Roman" w:cs="Times New Roman"/>
+          <w:color w:val="000000" w:themeColor="text1"/>
+          <w:sz w:val="28"/>
+          <w:szCs w:val="24"/>
+        </w:rPr>
+        <w:t xml:space="preserve"> 10.</w:t>
+      </w:r>
+    </w:p>
+    <w:p>
+      <w:pPr>
+        <w:spacing w:after="0"/>
+        <w:rPr>
+          <w:rFonts w:ascii="Times New Roman" w:eastAsia="Calibri" w:hAnsi="Times New Roman" w:cs="Times New Roman"/>
+          <w:color w:val="000000" w:themeColor="text1"/>
+          <w:sz w:val="28"/>
+          <w:szCs w:val="24"/>
+        </w:rPr>
+      </w:pPr>
+      <w:r>
+        <w:rPr>
+          <w:rFonts w:ascii="Times New Roman" w:eastAsia="Calibri" w:hAnsi="Times New Roman" w:cs="Times New Roman"/>
+          <w:color w:val="000000" w:themeColor="text1"/>
+          <w:sz w:val="28"/>
+          <w:szCs w:val="24"/>
+        </w:rPr>
+        <w:t xml:space="preserve">Сортировка через таблицу ключей эффективнее сортировки всей таблицы на всех значениях </w:t>
+      </w:r>
+      <w:r>
+        <w:rPr>
+          <w:rFonts w:ascii="Times New Roman" w:eastAsia="Calibri" w:hAnsi="Times New Roman" w:cs="Times New Roman"/>
+          <w:color w:val="000000" w:themeColor="text1"/>
+          <w:sz w:val="28"/>
+          <w:szCs w:val="24"/>
+          <w:lang w:val="en-US"/>
+        </w:rPr>
+        <w:t>n</w:t>
+      </w:r>
+      <w:r>
+        <w:rPr>
+          <w:rFonts w:ascii="Times New Roman" w:eastAsia="Calibri" w:hAnsi="Times New Roman" w:cs="Times New Roman"/>
+          <w:color w:val="000000" w:themeColor="text1"/>
+          <w:sz w:val="28"/>
+          <w:szCs w:val="24"/>
+        </w:rPr>
+        <w:t xml:space="preserve">, </w:t>
+      </w:r>
+      <w:r>
+        <w:rPr>
+          <w:rFonts w:ascii="Times New Roman" w:eastAsia="Calibri" w:hAnsi="Times New Roman" w:cs="Times New Roman"/>
+          <w:color w:val="000000" w:themeColor="text1"/>
+          <w:sz w:val="28"/>
+          <w:szCs w:val="24"/>
+        </w:rPr>
+        <w:t xml:space="preserve">кроме </w:t>
+      </w:r>
+      <w:r>
+        <w:rPr>
+          <w:rFonts w:ascii="Times New Roman" w:eastAsia="Calibri" w:hAnsi="Times New Roman" w:cs="Times New Roman"/>
+          <w:color w:val="000000" w:themeColor="text1"/>
+          <w:sz w:val="28"/>
+          <w:szCs w:val="24"/>
+          <w:lang w:val="en-US"/>
+        </w:rPr>
+        <w:t>n</w:t>
+      </w:r>
+      <w:r>
+        <w:rPr>
+          <w:rFonts w:ascii="Times New Roman" w:eastAsia="Calibri" w:hAnsi="Times New Roman" w:cs="Times New Roman"/>
+          <w:color w:val="000000" w:themeColor="text1"/>
+          <w:sz w:val="28"/>
+          <w:szCs w:val="24"/>
+        </w:rPr>
+        <w:t xml:space="preserve"> = 1 </w:t>
+      </w:r>
+      <w:r>
+        <w:rPr>
+          <w:rFonts w:ascii="Times New Roman" w:eastAsia="Calibri" w:hAnsi="Times New Roman" w:cs="Times New Roman"/>
+          <w:color w:val="000000" w:themeColor="text1"/>
+          <w:sz w:val="28"/>
+          <w:szCs w:val="24"/>
+        </w:rPr>
+        <w:t>при сортировки пузырьком.</w:t>
+      </w:r>
+      <w:r>
+        <w:rPr>
+          <w:rFonts w:ascii="Times New Roman" w:eastAsia="Calibri" w:hAnsi="Times New Roman" w:cs="Times New Roman"/>
+          <w:color w:val="000000" w:themeColor="text1"/>
+          <w:sz w:val="28"/>
+          <w:szCs w:val="24"/>
+        </w:rPr>
+        <w:t xml:space="preserve"> Эта эффективность составляет падает от 16% при увеличении количества элементов при сортировке «пузырьком», и остаётся в пределах от 40% до 65% при быстрой сортировке.</w:t>
+      </w:r>
+    </w:p>
+    <w:p>
+      <w:pPr>
+        <w:spacing w:after="0"/>
+        <w:rPr>
+          <w:rFonts w:ascii="Times New Roman" w:eastAsia="Calibri" w:hAnsi="Times New Roman" w:cs="Times New Roman"/>
+          <w:color w:val="000000" w:themeColor="text1"/>
+          <w:sz w:val="28"/>
+          <w:szCs w:val="24"/>
+        </w:rPr>
+      </w:pPr>
+      <w:r>
+        <w:rPr>
+          <w:rFonts w:ascii="Times New Roman" w:eastAsia="Calibri" w:hAnsi="Times New Roman" w:cs="Times New Roman"/>
+          <w:color w:val="000000" w:themeColor="text1"/>
+          <w:sz w:val="28"/>
+          <w:szCs w:val="24"/>
+        </w:rPr>
+        <w:t xml:space="preserve">Эффективность использования ключей по памяти </w:t>
+      </w:r>
+      <w:r>
+        <w:rPr>
+          <w:rFonts w:ascii="Times New Roman" w:eastAsia="Calibri" w:hAnsi="Times New Roman" w:cs="Times New Roman"/>
+          <w:color w:val="000000" w:themeColor="text1"/>
+          <w:sz w:val="28"/>
+          <w:szCs w:val="24"/>
+        </w:rPr>
+        <w:t>всегда постоянно и составляет 4.55%, так как размер памяти и под таблицу ключей, и под всю таблицу записей зависят прямо пропорционально от количества элементов.</w:t>
       </w:r>
     </w:p>
     <w:p>
@@ -3824,8 +4207,14 @@
         </w:rPr>
         <w:t>При сортировки таблицы большого количества записей по одному полю эффективнее сортировать таблицу ключей по значениям данного поля</w:t>
       </w:r>
-      <w:bookmarkStart w:id="0" w:name="_GoBack"/>
-      <w:bookmarkEnd w:id="0"/>
+      <w:r>
+        <w:rPr>
+          <w:rFonts w:ascii="Times New Roman" w:hAnsi="Times New Roman" w:cs="Times New Roman"/>
+          <w:sz w:val="28"/>
+          <w:szCs w:val="27"/>
+        </w:rPr>
+        <w:t xml:space="preserve"> методом быстрой сортировки, при малом количестве записей – также таблицу ключей, но методом сортировки «пузырьком»</w:t>
+      </w:r>
       <w:r>
         <w:rPr>
           <w:rFonts w:ascii="Times New Roman" w:hAnsi="Times New Roman" w:cs="Times New Roman"/>
@@ -3856,11 +4245,315 @@
     </w:p>
     <w:p>
       <w:pPr>
-        <w:rPr>
-          <w:rFonts w:ascii="Times New Roman" w:hAnsi="Times New Roman" w:cs="Times New Roman"/>
-          <w:sz w:val="24"/>
-        </w:rPr>
-      </w:pPr>
+        <w:pStyle w:val="a3"/>
+        <w:numPr>
+          <w:ilvl w:val="0"/>
+          <w:numId w:val="14"/>
+        </w:numPr>
+        <w:rPr>
+          <w:rFonts w:ascii="Times New Roman" w:hAnsi="Times New Roman" w:cs="Times New Roman"/>
+          <w:b/>
+          <w:sz w:val="24"/>
+        </w:rPr>
+      </w:pPr>
+      <w:r>
+        <w:rPr>
+          <w:rFonts w:ascii="Times New Roman" w:hAnsi="Times New Roman" w:cs="Times New Roman"/>
+          <w:b/>
+          <w:sz w:val="24"/>
+        </w:rPr>
+        <w:t>Как выделяется память под вариативную часть?</w:t>
+      </w:r>
+    </w:p>
+    <w:p>
+      <w:pPr>
+        <w:pStyle w:val="a3"/>
+        <w:rPr>
+          <w:rFonts w:ascii="Times New Roman" w:hAnsi="Times New Roman" w:cs="Times New Roman"/>
+          <w:sz w:val="24"/>
+        </w:rPr>
+      </w:pPr>
+      <w:r>
+        <w:rPr>
+          <w:rFonts w:ascii="Times New Roman" w:hAnsi="Times New Roman" w:cs="Times New Roman"/>
+          <w:sz w:val="24"/>
+        </w:rPr>
+        <w:t>Под вариативную часть выделяется память размером, равным максимальному размеру среди вариативных полей.</w:t>
+      </w:r>
+    </w:p>
+    <w:p>
+      <w:pPr>
+        <w:pStyle w:val="a3"/>
+        <w:numPr>
+          <w:ilvl w:val="0"/>
+          <w:numId w:val="14"/>
+        </w:numPr>
+        <w:rPr>
+          <w:rFonts w:ascii="Times New Roman" w:hAnsi="Times New Roman" w:cs="Times New Roman"/>
+          <w:b/>
+          <w:sz w:val="24"/>
+        </w:rPr>
+      </w:pPr>
+      <w:r>
+        <w:rPr>
+          <w:rFonts w:ascii="Times New Roman" w:hAnsi="Times New Roman" w:cs="Times New Roman"/>
+          <w:b/>
+          <w:sz w:val="24"/>
+        </w:rPr>
+        <w:t>Ч</w:t>
+      </w:r>
+      <w:r>
+        <w:rPr>
+          <w:rFonts w:ascii="Times New Roman" w:hAnsi="Times New Roman" w:cs="Times New Roman"/>
+          <w:b/>
+          <w:sz w:val="24"/>
+        </w:rPr>
+        <w:t>то будет, если в вариантную часть ввести данные, несоответствующие</w:t>
+      </w:r>
+    </w:p>
+    <w:p>
+      <w:pPr>
+        <w:pStyle w:val="a3"/>
+        <w:rPr>
+          <w:rFonts w:ascii="Times New Roman" w:hAnsi="Times New Roman" w:cs="Times New Roman"/>
+          <w:b/>
+          <w:sz w:val="24"/>
+        </w:rPr>
+      </w:pPr>
+      <w:r>
+        <w:rPr>
+          <w:rFonts w:ascii="Times New Roman" w:hAnsi="Times New Roman" w:cs="Times New Roman"/>
+          <w:b/>
+          <w:sz w:val="24"/>
+        </w:rPr>
+        <w:t>описанным?</w:t>
+      </w:r>
+    </w:p>
+    <w:p>
+      <w:pPr>
+        <w:pStyle w:val="a3"/>
+        <w:rPr>
+          <w:rFonts w:ascii="Times New Roman" w:hAnsi="Times New Roman" w:cs="Times New Roman"/>
+          <w:sz w:val="24"/>
+        </w:rPr>
+      </w:pPr>
+      <w:r>
+        <w:rPr>
+          <w:rFonts w:ascii="Times New Roman" w:hAnsi="Times New Roman" w:cs="Times New Roman"/>
+          <w:sz w:val="24"/>
+        </w:rPr>
+        <w:t>При компиляции не проверяется тип вводимых данных вариативной части, поэтому возможна перезапись другого поля.</w:t>
+      </w:r>
+    </w:p>
+    <w:p>
+      <w:pPr>
+        <w:pStyle w:val="a3"/>
+        <w:numPr>
+          <w:ilvl w:val="0"/>
+          <w:numId w:val="14"/>
+        </w:numPr>
+        <w:rPr>
+          <w:rFonts w:ascii="Times New Roman" w:hAnsi="Times New Roman" w:cs="Times New Roman"/>
+          <w:b/>
+          <w:sz w:val="24"/>
+        </w:rPr>
+      </w:pPr>
+      <w:r>
+        <w:rPr>
+          <w:rFonts w:ascii="Times New Roman" w:hAnsi="Times New Roman" w:cs="Times New Roman"/>
+          <w:b/>
+          <w:sz w:val="24"/>
+        </w:rPr>
+        <w:t>Кто должен следить за правильностью выполнения операций с вариантной</w:t>
+      </w:r>
+    </w:p>
+    <w:p>
+      <w:pPr>
+        <w:pStyle w:val="a3"/>
+        <w:rPr>
+          <w:rFonts w:ascii="Times New Roman" w:hAnsi="Times New Roman" w:cs="Times New Roman"/>
+          <w:b/>
+          <w:sz w:val="24"/>
+        </w:rPr>
+      </w:pPr>
+      <w:r>
+        <w:rPr>
+          <w:rFonts w:ascii="Times New Roman" w:hAnsi="Times New Roman" w:cs="Times New Roman"/>
+          <w:b/>
+          <w:sz w:val="24"/>
+        </w:rPr>
+        <w:t>частью записи?</w:t>
+      </w:r>
+    </w:p>
+    <w:p>
+      <w:pPr>
+        <w:pStyle w:val="a3"/>
+        <w:rPr>
+          <w:rFonts w:ascii="Times New Roman" w:hAnsi="Times New Roman" w:cs="Times New Roman"/>
+          <w:sz w:val="24"/>
+        </w:rPr>
+      </w:pPr>
+      <w:r>
+        <w:rPr>
+          <w:rFonts w:ascii="Times New Roman" w:hAnsi="Times New Roman" w:cs="Times New Roman"/>
+          <w:sz w:val="24"/>
+        </w:rPr>
+        <w:lastRenderedPageBreak/>
+        <w:t>Программист</w:t>
+      </w:r>
+    </w:p>
+    <w:p>
+      <w:pPr>
+        <w:pStyle w:val="a3"/>
+        <w:numPr>
+          <w:ilvl w:val="0"/>
+          <w:numId w:val="14"/>
+        </w:numPr>
+        <w:rPr>
+          <w:rFonts w:ascii="Times New Roman" w:hAnsi="Times New Roman" w:cs="Times New Roman"/>
+          <w:b/>
+          <w:sz w:val="24"/>
+        </w:rPr>
+      </w:pPr>
+      <w:r>
+        <w:rPr>
+          <w:rFonts w:ascii="Times New Roman" w:hAnsi="Times New Roman" w:cs="Times New Roman"/>
+          <w:b/>
+          <w:sz w:val="24"/>
+        </w:rPr>
+        <w:t>Что представляет собой таблица ключей, зачем она нужна?</w:t>
+      </w:r>
+    </w:p>
+    <w:p>
+      <w:pPr>
+        <w:pStyle w:val="a3"/>
+        <w:rPr>
+          <w:rFonts w:ascii="Times New Roman" w:hAnsi="Times New Roman" w:cs="Times New Roman"/>
+          <w:sz w:val="24"/>
+        </w:rPr>
+      </w:pPr>
+      <w:r>
+        <w:rPr>
+          <w:rFonts w:ascii="Times New Roman" w:hAnsi="Times New Roman" w:cs="Times New Roman"/>
+          <w:sz w:val="24"/>
+        </w:rPr>
+        <w:t>Таблица ключей представляет собой структуру из двух полей: индекса элемента в таблице записей и значение ключа данной записи. Таблица ключей позволяет ускорить процессы сортировки, т. к. обрабатывается в этом случае меньший объём памяти.</w:t>
+      </w:r>
+    </w:p>
+    <w:p>
+      <w:pPr>
+        <w:pStyle w:val="a3"/>
+        <w:numPr>
+          <w:ilvl w:val="0"/>
+          <w:numId w:val="14"/>
+        </w:numPr>
+        <w:rPr>
+          <w:rFonts w:ascii="Times New Roman" w:hAnsi="Times New Roman" w:cs="Times New Roman"/>
+          <w:b/>
+          <w:sz w:val="24"/>
+        </w:rPr>
+      </w:pPr>
+      <w:r>
+        <w:rPr>
+          <w:rFonts w:ascii="Times New Roman" w:hAnsi="Times New Roman" w:cs="Times New Roman"/>
+          <w:b/>
+          <w:sz w:val="24"/>
+        </w:rPr>
+        <w:t>В каких случаях эффективнее обрабатывать данные в самой таблице, а когда –</w:t>
+      </w:r>
+      <w:r>
+        <w:rPr>
+          <w:rFonts w:ascii="Times New Roman" w:hAnsi="Times New Roman" w:cs="Times New Roman"/>
+          <w:b/>
+          <w:sz w:val="24"/>
+        </w:rPr>
+        <w:t xml:space="preserve"> использовать таблицу ключей?</w:t>
+      </w:r>
+    </w:p>
+    <w:p>
+      <w:pPr>
+        <w:pStyle w:val="a3"/>
+        <w:rPr>
+          <w:rFonts w:ascii="Times New Roman" w:hAnsi="Times New Roman" w:cs="Times New Roman"/>
+          <w:sz w:val="24"/>
+        </w:rPr>
+      </w:pPr>
+      <w:r>
+        <w:rPr>
+          <w:rFonts w:ascii="Times New Roman" w:hAnsi="Times New Roman" w:cs="Times New Roman"/>
+          <w:sz w:val="24"/>
+        </w:rPr>
+        <w:t>Данные в самом таблице эффективнее обрабатывать, если при обработке производится только один проход по таблице (поиск). В этом случае создание таблицы ключей не является эффективным. Таблицу ключей эффективнее обрабатывать, если при обработке может потребоваться не один проход по таблице (сортировка).</w:t>
+      </w:r>
+    </w:p>
+    <w:p>
+      <w:pPr>
+        <w:pStyle w:val="a3"/>
+        <w:numPr>
+          <w:ilvl w:val="0"/>
+          <w:numId w:val="14"/>
+        </w:numPr>
+        <w:rPr>
+          <w:rFonts w:ascii="Times New Roman" w:hAnsi="Times New Roman" w:cs="Times New Roman"/>
+          <w:b/>
+          <w:sz w:val="24"/>
+        </w:rPr>
+      </w:pPr>
+      <w:r>
+        <w:rPr>
+          <w:rFonts w:ascii="Times New Roman" w:hAnsi="Times New Roman" w:cs="Times New Roman"/>
+          <w:b/>
+          <w:sz w:val="24"/>
+        </w:rPr>
+        <w:t>Какие способы сортировки предпочтительнее для обработки таблиц и почему?</w:t>
+      </w:r>
+    </w:p>
+    <w:p>
+      <w:pPr>
+        <w:pStyle w:val="a3"/>
+        <w:rPr>
+          <w:rFonts w:ascii="Times New Roman" w:hAnsi="Times New Roman" w:cs="Times New Roman"/>
+          <w:sz w:val="24"/>
+        </w:rPr>
+      </w:pPr>
+      <w:r>
+        <w:rPr>
+          <w:rFonts w:ascii="Times New Roman" w:hAnsi="Times New Roman" w:cs="Times New Roman"/>
+          <w:sz w:val="24"/>
+        </w:rPr>
+        <w:t xml:space="preserve">В общем случае (кроме </w:t>
+      </w:r>
+      <w:r>
+        <w:rPr>
+          <w:rFonts w:ascii="Times New Roman" w:hAnsi="Times New Roman" w:cs="Times New Roman"/>
+          <w:sz w:val="24"/>
+          <w:lang w:val="en-US"/>
+        </w:rPr>
+        <w:t>n</w:t>
+      </w:r>
+      <w:r>
+        <w:rPr>
+          <w:rFonts w:ascii="Times New Roman" w:hAnsi="Times New Roman" w:cs="Times New Roman"/>
+          <w:sz w:val="24"/>
+        </w:rPr>
+        <w:t xml:space="preserve"> = 1) эффективнее для сортировки таблицы использовать таблицу ключей. При малом количестве записей (меньшем 10) предпочтительнее использовать простые алгоритмы сортировки, например, «пузырьком», вставками, выбором</w:t>
+      </w:r>
+      <w:r>
+        <w:rPr>
+          <w:rFonts w:ascii="Times New Roman" w:hAnsi="Times New Roman" w:cs="Times New Roman"/>
+          <w:sz w:val="24"/>
+        </w:rPr>
+        <w:t xml:space="preserve">; </w:t>
+      </w:r>
+      <w:r>
+        <w:rPr>
+          <w:rFonts w:ascii="Times New Roman" w:hAnsi="Times New Roman" w:cs="Times New Roman"/>
+          <w:sz w:val="24"/>
+        </w:rPr>
+        <w:t>в остальных случаях – алгоритм быстрой сортировки.</w:t>
+      </w:r>
+      <w:bookmarkStart w:id="0" w:name="_GoBack"/>
+      <w:bookmarkEnd w:id="0"/>
     </w:p>
     <w:sectPr>
       <w:pgSz w:w="11906" w:h="16838"/>
@@ -5150,6 +5843,95 @@
     </w:lvl>
   </w:abstractNum>
   <w:abstractNum w:abstractNumId="12">
+    <w:nsid w:val="53662421"/>
+    <w:multiLevelType w:val="hybridMultilevel"/>
+    <w:tmpl w:val="0A582416"/>
+    <w:lvl w:ilvl="0" w:tplc="0419000F">
+      <w:start w:val="1"/>
+      <w:numFmt w:val="decimal"/>
+      <w:lvlText w:val="%1."/>
+      <w:lvlJc w:val="left"/>
+      <w:pPr>
+        <w:ind w:left="720" w:hanging="360"/>
+      </w:pPr>
+      <w:rPr>
+        <w:rFonts w:hint="default"/>
+      </w:rPr>
+    </w:lvl>
+    <w:lvl w:ilvl="1" w:tplc="04190019" w:tentative="1">
+      <w:start w:val="1"/>
+      <w:numFmt w:val="lowerLetter"/>
+      <w:lvlText w:val="%2."/>
+      <w:lvlJc w:val="left"/>
+      <w:pPr>
+        <w:ind w:left="1440" w:hanging="360"/>
+      </w:pPr>
+    </w:lvl>
+    <w:lvl w:ilvl="2" w:tplc="0419001B" w:tentative="1">
+      <w:start w:val="1"/>
+      <w:numFmt w:val="lowerRoman"/>
+      <w:lvlText w:val="%3."/>
+      <w:lvlJc w:val="right"/>
+      <w:pPr>
+        <w:ind w:left="2160" w:hanging="180"/>
+      </w:pPr>
+    </w:lvl>
+    <w:lvl w:ilvl="3" w:tplc="0419000F" w:tentative="1">
+      <w:start w:val="1"/>
+      <w:numFmt w:val="decimal"/>
+      <w:lvlText w:val="%4."/>
+      <w:lvlJc w:val="left"/>
+      <w:pPr>
+        <w:ind w:left="2880" w:hanging="360"/>
+      </w:pPr>
+    </w:lvl>
+    <w:lvl w:ilvl="4" w:tplc="04190019" w:tentative="1">
+      <w:start w:val="1"/>
+      <w:numFmt w:val="lowerLetter"/>
+      <w:lvlText w:val="%5."/>
+      <w:lvlJc w:val="left"/>
+      <w:pPr>
+        <w:ind w:left="3600" w:hanging="360"/>
+      </w:pPr>
+    </w:lvl>
+    <w:lvl w:ilvl="5" w:tplc="0419001B" w:tentative="1">
+      <w:start w:val="1"/>
+      <w:numFmt w:val="lowerRoman"/>
+      <w:lvlText w:val="%6."/>
+      <w:lvlJc w:val="right"/>
+      <w:pPr>
+        <w:ind w:left="4320" w:hanging="180"/>
+      </w:pPr>
+    </w:lvl>
+    <w:lvl w:ilvl="6" w:tplc="0419000F" w:tentative="1">
+      <w:start w:val="1"/>
+      <w:numFmt w:val="decimal"/>
+      <w:lvlText w:val="%7."/>
+      <w:lvlJc w:val="left"/>
+      <w:pPr>
+        <w:ind w:left="5040" w:hanging="360"/>
+      </w:pPr>
+    </w:lvl>
+    <w:lvl w:ilvl="7" w:tplc="04190019" w:tentative="1">
+      <w:start w:val="1"/>
+      <w:numFmt w:val="lowerLetter"/>
+      <w:lvlText w:val="%8."/>
+      <w:lvlJc w:val="left"/>
+      <w:pPr>
+        <w:ind w:left="5760" w:hanging="360"/>
+      </w:pPr>
+    </w:lvl>
+    <w:lvl w:ilvl="8" w:tplc="0419001B" w:tentative="1">
+      <w:start w:val="1"/>
+      <w:numFmt w:val="lowerRoman"/>
+      <w:lvlText w:val="%9."/>
+      <w:lvlJc w:val="right"/>
+      <w:pPr>
+        <w:ind w:left="6480" w:hanging="180"/>
+      </w:pPr>
+    </w:lvl>
+  </w:abstractNum>
+  <w:abstractNum w:abstractNumId="13">
     <w:nsid w:val="5A7A5694"/>
     <w:multiLevelType w:val="hybridMultilevel"/>
     <w:tmpl w:val="49BAB53A"/>
@@ -5290,7 +6072,7 @@
     <w:abstractNumId w:val="3"/>
   </w:num>
   <w:num w:numId="10">
-    <w:abstractNumId w:val="12"/>
+    <w:abstractNumId w:val="13"/>
   </w:num>
   <w:num w:numId="11">
     <w:abstractNumId w:val="0"/>
@@ -5300,6 +6082,9 @@
   </w:num>
   <w:num w:numId="13">
     <w:abstractNumId w:val="4"/>
+  </w:num>
+  <w:num w:numId="14">
+    <w:abstractNumId w:val="12"/>
   </w:num>
 </w:numbering>
 </file>

</xml_diff>